<commit_message>
Starter code for new assignment
</commit_message>
<xml_diff>
--- a/PS2/Writeup.docx
+++ b/PS2/Writeup.docx
@@ -30,23 +30,13 @@
           <w:szCs w:val="12"/>
         </w:rPr>
       </w:pPr>
-      <w:proofErr w:type="spellStart"/>
-      <w:r>
-        <w:rPr>
-          <w:rFonts w:ascii="Anonymous Pro for Powerline" w:hAnsi="Anonymous Pro for Powerline" w:cs="Menlo"/>
-          <w:sz w:val="12"/>
-          <w:szCs w:val="12"/>
-        </w:rPr>
-        <w:t>dWL_cum</w:t>
-      </w:r>
-      <w:proofErr w:type="spellEnd"/>
-      <w:r>
-        <w:rPr>
-          <w:rFonts w:ascii="Anonymous Pro for Powerline" w:hAnsi="Anonymous Pro for Powerline" w:cs="Menlo"/>
-          <w:sz w:val="12"/>
-          <w:szCs w:val="12"/>
-        </w:rPr>
-        <w:t xml:space="preserve"> =</w:t>
+      <w:r>
+        <w:rPr>
+          <w:rFonts w:ascii="Anonymous Pro for Powerline" w:hAnsi="Anonymous Pro for Powerline" w:cs="Menlo"/>
+          <w:sz w:val="12"/>
+          <w:szCs w:val="12"/>
+        </w:rPr>
+        <w:t>dWL_cum =</w:t>
       </w:r>
     </w:p>
     <w:p>
@@ -252,23 +242,13 @@
           <w:szCs w:val="12"/>
         </w:rPr>
       </w:pPr>
-      <w:proofErr w:type="spellStart"/>
-      <w:r>
-        <w:rPr>
-          <w:rFonts w:ascii="Anonymous Pro for Powerline" w:hAnsi="Anonymous Pro for Powerline" w:cs="Menlo"/>
-          <w:sz w:val="12"/>
-          <w:szCs w:val="12"/>
-        </w:rPr>
-        <w:t>est_dWkj</w:t>
-      </w:r>
-      <w:proofErr w:type="spellEnd"/>
-      <w:r>
-        <w:rPr>
-          <w:rFonts w:ascii="Anonymous Pro for Powerline" w:hAnsi="Anonymous Pro for Powerline" w:cs="Menlo"/>
-          <w:sz w:val="12"/>
-          <w:szCs w:val="12"/>
-        </w:rPr>
-        <w:t xml:space="preserve"> =</w:t>
+      <w:r>
+        <w:rPr>
+          <w:rFonts w:ascii="Anonymous Pro for Powerline" w:hAnsi="Anonymous Pro for Powerline" w:cs="Menlo"/>
+          <w:sz w:val="12"/>
+          <w:szCs w:val="12"/>
+        </w:rPr>
+        <w:t>est_dWkj =</w:t>
       </w:r>
     </w:p>
     <w:p>
@@ -474,23 +454,13 @@
           <w:szCs w:val="12"/>
         </w:rPr>
       </w:pPr>
-      <w:proofErr w:type="spellStart"/>
-      <w:r>
-        <w:rPr>
-          <w:rFonts w:ascii="Anonymous Pro for Powerline" w:hAnsi="Anonymous Pro for Powerline" w:cs="Menlo"/>
-          <w:sz w:val="12"/>
-          <w:szCs w:val="12"/>
-        </w:rPr>
-        <w:t>delta_L_cum</w:t>
-      </w:r>
-      <w:proofErr w:type="spellEnd"/>
-      <w:r>
-        <w:rPr>
-          <w:rFonts w:ascii="Anonymous Pro for Powerline" w:hAnsi="Anonymous Pro for Powerline" w:cs="Menlo"/>
-          <w:sz w:val="12"/>
-          <w:szCs w:val="12"/>
-        </w:rPr>
-        <w:t xml:space="preserve"> =</w:t>
+      <w:r>
+        <w:rPr>
+          <w:rFonts w:ascii="Anonymous Pro for Powerline" w:hAnsi="Anonymous Pro for Powerline" w:cs="Menlo"/>
+          <w:sz w:val="12"/>
+          <w:szCs w:val="12"/>
+        </w:rPr>
+        <w:t>delta_L_cum =</w:t>
       </w:r>
     </w:p>
     <w:p>
@@ -580,23 +550,13 @@
           <w:szCs w:val="12"/>
         </w:rPr>
       </w:pPr>
-      <w:proofErr w:type="spellStart"/>
-      <w:r>
-        <w:rPr>
-          <w:rFonts w:ascii="Anonymous Pro for Powerline" w:hAnsi="Anonymous Pro for Powerline" w:cs="Menlo"/>
-          <w:sz w:val="12"/>
-          <w:szCs w:val="12"/>
-        </w:rPr>
-        <w:t>delta_L_est</w:t>
-      </w:r>
-      <w:proofErr w:type="spellEnd"/>
-      <w:r>
-        <w:rPr>
-          <w:rFonts w:ascii="Anonymous Pro for Powerline" w:hAnsi="Anonymous Pro for Powerline" w:cs="Menlo"/>
-          <w:sz w:val="12"/>
-          <w:szCs w:val="12"/>
-        </w:rPr>
-        <w:t xml:space="preserve"> =</w:t>
+      <w:r>
+        <w:rPr>
+          <w:rFonts w:ascii="Anonymous Pro for Powerline" w:hAnsi="Anonymous Pro for Powerline" w:cs="Menlo"/>
+          <w:sz w:val="12"/>
+          <w:szCs w:val="12"/>
+        </w:rPr>
+        <w:t>delta_L_est =</w:t>
       </w:r>
     </w:p>
     <w:p>
@@ -1142,23 +1102,13 @@
           <w:szCs w:val="12"/>
         </w:rPr>
       </w:pPr>
-      <w:proofErr w:type="spellStart"/>
-      <w:r>
-        <w:rPr>
-          <w:rFonts w:ascii="Anonymous Pro for Powerline" w:hAnsi="Anonymous Pro for Powerline" w:cs="Menlo"/>
-          <w:sz w:val="12"/>
-          <w:szCs w:val="12"/>
-        </w:rPr>
-        <w:t>est_dWji</w:t>
-      </w:r>
-      <w:proofErr w:type="spellEnd"/>
-      <w:r>
-        <w:rPr>
-          <w:rFonts w:ascii="Anonymous Pro for Powerline" w:hAnsi="Anonymous Pro for Powerline" w:cs="Menlo"/>
-          <w:sz w:val="12"/>
-          <w:szCs w:val="12"/>
-        </w:rPr>
-        <w:t xml:space="preserve"> =</w:t>
+      <w:r>
+        <w:rPr>
+          <w:rFonts w:ascii="Anonymous Pro for Powerline" w:hAnsi="Anonymous Pro for Powerline" w:cs="Menlo"/>
+          <w:sz w:val="12"/>
+          <w:szCs w:val="12"/>
+        </w:rPr>
+        <w:t>est_dWji =</w:t>
       </w:r>
     </w:p>
     <w:p>
@@ -2568,15 +2518,13 @@
           <w:rFonts w:ascii="Calibri" w:hAnsi="Calibri" w:cs="Calibri"/>
         </w:rPr>
       </w:pPr>
-      <w:bookmarkStart w:id="0" w:name="_GoBack"/>
-      <w:bookmarkEnd w:id="0"/>
       <w:r>
         <w:rPr>
           <w:rFonts w:ascii="Calibri" w:hAnsi="Calibri" w:cs="Calibri"/>
           <w:noProof/>
         </w:rPr>
         <w:drawing>
-          <wp:anchor distT="0" distB="0" distL="114300" distR="114300" simplePos="0" relativeHeight="251660288" behindDoc="0" locked="0" layoutInCell="1" allowOverlap="1" wp14:anchorId="5F4330E9" wp14:editId="065E67A3">
+          <wp:anchor distT="0" distB="0" distL="114300" distR="114300" simplePos="0" relativeHeight="251660288" behindDoc="0" locked="0" layoutInCell="1" allowOverlap="1" wp14:anchorId="5F4330E9" wp14:editId="121E0569">
             <wp:simplePos x="0" y="0"/>
             <wp:positionH relativeFrom="column">
               <wp:posOffset>3160977</wp:posOffset>
@@ -2645,7 +2593,7 @@
           <w:noProof/>
         </w:rPr>
         <w:drawing>
-          <wp:anchor distT="0" distB="0" distL="114300" distR="114300" simplePos="0" relativeHeight="251659264" behindDoc="0" locked="0" layoutInCell="1" allowOverlap="1" wp14:anchorId="2D745F53" wp14:editId="33A0029E">
+          <wp:anchor distT="0" distB="0" distL="114300" distR="114300" simplePos="0" relativeHeight="251659264" behindDoc="0" locked="0" layoutInCell="1" allowOverlap="1" wp14:anchorId="2D745F53" wp14:editId="24C24737">
             <wp:simplePos x="0" y="0"/>
             <wp:positionH relativeFrom="column">
               <wp:posOffset>264554</wp:posOffset>
@@ -2707,6 +2655,933 @@
             </wp14:sizeRelV>
           </wp:anchor>
         </w:drawing>
+      </w:r>
+    </w:p>
+    <w:p>
+      <w:pPr>
+        <w:rPr>
+          <w:rFonts w:ascii="Calibri" w:hAnsi="Calibri" w:cs="Calibri"/>
+        </w:rPr>
+      </w:pPr>
+    </w:p>
+    <w:p>
+      <w:pPr>
+        <w:rPr>
+          <w:rFonts w:ascii="Calibri" w:hAnsi="Calibri" w:cs="Calibri"/>
+        </w:rPr>
+      </w:pPr>
+    </w:p>
+    <w:p>
+      <w:pPr>
+        <w:rPr>
+          <w:rFonts w:ascii="Calibri" w:hAnsi="Calibri" w:cs="Calibri"/>
+        </w:rPr>
+      </w:pPr>
+      <w:r>
+        <w:rPr>
+          <w:rFonts w:ascii="Calibri" w:hAnsi="Calibri" w:cs="Calibri"/>
+        </w:rPr>
+        <w:t>Next, I ran the preset network. As expected: this network converged much faster. This is the result after 5000 iterations.</w:t>
+      </w:r>
+    </w:p>
+    <w:p>
+      <w:pPr>
+        <w:rPr>
+          <w:rFonts w:ascii="Calibri" w:hAnsi="Calibri" w:cs="Calibri"/>
+        </w:rPr>
+      </w:pPr>
+      <w:r>
+        <w:rPr>
+          <w:rFonts w:ascii="Calibri" w:hAnsi="Calibri" w:cs="Calibri"/>
+        </w:rPr>
+        <w:drawing>
+          <wp:anchor distT="0" distB="0" distL="114300" distR="114300" simplePos="0" relativeHeight="251662336" behindDoc="0" locked="0" layoutInCell="1" allowOverlap="1" wp14:anchorId="41D1B428" wp14:editId="7742E293">
+            <wp:simplePos x="0" y="0"/>
+            <wp:positionH relativeFrom="column">
+              <wp:posOffset>0</wp:posOffset>
+            </wp:positionH>
+            <wp:positionV relativeFrom="paragraph">
+              <wp:posOffset>62865</wp:posOffset>
+            </wp:positionV>
+            <wp:extent cx="2715260" cy="2036445"/>
+            <wp:effectExtent l="0" t="0" r="2540" b="0"/>
+            <wp:wrapTight wrapText="bothSides">
+              <wp:wrapPolygon edited="0">
+                <wp:start x="0" y="0"/>
+                <wp:lineTo x="0" y="21418"/>
+                <wp:lineTo x="21519" y="21418"/>
+                <wp:lineTo x="21519" y="0"/>
+                <wp:lineTo x="0" y="0"/>
+              </wp:wrapPolygon>
+            </wp:wrapTight>
+            <wp:docPr id="1" name="Picture 1"/>
+            <wp:cNvGraphicFramePr>
+              <a:graphicFrameLocks xmlns:a="http://schemas.openxmlformats.org/drawingml/2006/main" noChangeAspect="1"/>
+            </wp:cNvGraphicFramePr>
+            <a:graphic xmlns:a="http://schemas.openxmlformats.org/drawingml/2006/main">
+              <a:graphicData uri="http://schemas.openxmlformats.org/drawingml/2006/picture">
+                <pic:pic xmlns:pic="http://schemas.openxmlformats.org/drawingml/2006/picture">
+                  <pic:nvPicPr>
+                    <pic:cNvPr id="6" name="onelayeroutput2.jpg"/>
+                    <pic:cNvPicPr/>
+                  </pic:nvPicPr>
+                  <pic:blipFill>
+                    <a:blip r:embed="rId8" cstate="print">
+                      <a:extLst>
+                        <a:ext uri="{28A0092B-C50C-407E-A947-70E740481C1C}">
+                          <a14:useLocalDpi xmlns:a14="http://schemas.microsoft.com/office/drawing/2010/main" val="0"/>
+                        </a:ext>
+                      </a:extLst>
+                    </a:blip>
+                    <a:stretch>
+                      <a:fillRect/>
+                    </a:stretch>
+                  </pic:blipFill>
+                  <pic:spPr>
+                    <a:xfrm>
+                      <a:off x="0" y="0"/>
+                      <a:ext cx="2715260" cy="2036445"/>
+                    </a:xfrm>
+                    <a:prstGeom prst="rect">
+                      <a:avLst/>
+                    </a:prstGeom>
+                  </pic:spPr>
+                </pic:pic>
+              </a:graphicData>
+            </a:graphic>
+            <wp14:sizeRelH relativeFrom="margin">
+              <wp14:pctWidth>0</wp14:pctWidth>
+            </wp14:sizeRelH>
+            <wp14:sizeRelV relativeFrom="margin">
+              <wp14:pctHeight>0</wp14:pctHeight>
+            </wp14:sizeRelV>
+          </wp:anchor>
+        </w:drawing>
+      </w:r>
+    </w:p>
+    <w:p>
+      <w:pPr>
+        <w:rPr>
+          <w:rFonts w:ascii="Calibri" w:hAnsi="Calibri" w:cs="Calibri"/>
+        </w:rPr>
+      </w:pPr>
+      <w:r>
+        <w:rPr>
+          <w:rFonts w:ascii="Calibri" w:hAnsi="Calibri" w:cs="Calibri"/>
+        </w:rPr>
+        <w:drawing>
+          <wp:anchor distT="0" distB="0" distL="114300" distR="114300" simplePos="0" relativeHeight="251663360" behindDoc="0" locked="0" layoutInCell="1" allowOverlap="1" wp14:anchorId="0831DE53" wp14:editId="535C17FC">
+            <wp:simplePos x="0" y="0"/>
+            <wp:positionH relativeFrom="column">
+              <wp:posOffset>2897505</wp:posOffset>
+            </wp:positionH>
+            <wp:positionV relativeFrom="paragraph">
+              <wp:posOffset>57150</wp:posOffset>
+            </wp:positionV>
+            <wp:extent cx="2473960" cy="1855470"/>
+            <wp:effectExtent l="0" t="0" r="2540" b="0"/>
+            <wp:wrapTight wrapText="bothSides">
+              <wp:wrapPolygon edited="0">
+                <wp:start x="0" y="0"/>
+                <wp:lineTo x="0" y="21437"/>
+                <wp:lineTo x="21511" y="21437"/>
+                <wp:lineTo x="21511" y="0"/>
+                <wp:lineTo x="0" y="0"/>
+              </wp:wrapPolygon>
+            </wp:wrapTight>
+            <wp:docPr id="2" name="Picture 2"/>
+            <wp:cNvGraphicFramePr>
+              <a:graphicFrameLocks xmlns:a="http://schemas.openxmlformats.org/drawingml/2006/main" noChangeAspect="1"/>
+            </wp:cNvGraphicFramePr>
+            <a:graphic xmlns:a="http://schemas.openxmlformats.org/drawingml/2006/main">
+              <a:graphicData uri="http://schemas.openxmlformats.org/drawingml/2006/picture">
+                <pic:pic xmlns:pic="http://schemas.openxmlformats.org/drawingml/2006/picture">
+                  <pic:nvPicPr>
+                    <pic:cNvPr id="7" name="onelayeroutput1.jpg"/>
+                    <pic:cNvPicPr/>
+                  </pic:nvPicPr>
+                  <pic:blipFill>
+                    <a:blip r:embed="rId9" cstate="print">
+                      <a:extLst>
+                        <a:ext uri="{28A0092B-C50C-407E-A947-70E740481C1C}">
+                          <a14:useLocalDpi xmlns:a14="http://schemas.microsoft.com/office/drawing/2010/main" val="0"/>
+                        </a:ext>
+                      </a:extLst>
+                    </a:blip>
+                    <a:stretch>
+                      <a:fillRect/>
+                    </a:stretch>
+                  </pic:blipFill>
+                  <pic:spPr>
+                    <a:xfrm>
+                      <a:off x="0" y="0"/>
+                      <a:ext cx="2473960" cy="1855470"/>
+                    </a:xfrm>
+                    <a:prstGeom prst="rect">
+                      <a:avLst/>
+                    </a:prstGeom>
+                  </pic:spPr>
+                </pic:pic>
+              </a:graphicData>
+            </a:graphic>
+            <wp14:sizeRelH relativeFrom="margin">
+              <wp14:pctWidth>0</wp14:pctWidth>
+            </wp14:sizeRelH>
+            <wp14:sizeRelV relativeFrom="margin">
+              <wp14:pctHeight>0</wp14:pctHeight>
+            </wp14:sizeRelV>
+          </wp:anchor>
+        </w:drawing>
+      </w:r>
+    </w:p>
+    <w:p>
+      <w:pPr>
+        <w:rPr>
+          <w:rFonts w:ascii="Calibri" w:hAnsi="Calibri" w:cs="Calibri"/>
+        </w:rPr>
+      </w:pPr>
+    </w:p>
+    <w:p>
+      <w:pPr>
+        <w:rPr>
+          <w:rFonts w:ascii="Calibri" w:hAnsi="Calibri" w:cs="Calibri"/>
+        </w:rPr>
+      </w:pPr>
+    </w:p>
+    <w:p>
+      <w:pPr>
+        <w:rPr>
+          <w:rFonts w:ascii="Calibri" w:hAnsi="Calibri" w:cs="Calibri"/>
+        </w:rPr>
+      </w:pPr>
+    </w:p>
+    <w:p>
+      <w:pPr>
+        <w:rPr>
+          <w:rFonts w:ascii="Calibri" w:hAnsi="Calibri" w:cs="Calibri"/>
+        </w:rPr>
+      </w:pPr>
+    </w:p>
+    <w:p>
+      <w:pPr>
+        <w:rPr>
+          <w:rFonts w:ascii="Calibri" w:hAnsi="Calibri" w:cs="Calibri"/>
+        </w:rPr>
+      </w:pPr>
+    </w:p>
+    <w:p>
+      <w:pPr>
+        <w:rPr>
+          <w:rFonts w:ascii="Calibri" w:hAnsi="Calibri" w:cs="Calibri"/>
+        </w:rPr>
+      </w:pPr>
+    </w:p>
+    <w:p>
+      <w:pPr>
+        <w:rPr>
+          <w:rFonts w:ascii="Calibri" w:hAnsi="Calibri" w:cs="Calibri"/>
+        </w:rPr>
+      </w:pPr>
+    </w:p>
+    <w:p>
+      <w:pPr>
+        <w:rPr>
+          <w:rFonts w:ascii="Calibri" w:hAnsi="Calibri" w:cs="Calibri"/>
+        </w:rPr>
+      </w:pPr>
+    </w:p>
+    <w:p>
+      <w:pPr>
+        <w:rPr>
+          <w:rFonts w:ascii="Calibri" w:hAnsi="Calibri" w:cs="Calibri"/>
+        </w:rPr>
+      </w:pPr>
+    </w:p>
+    <w:p>
+      <w:pPr>
+        <w:rPr>
+          <w:rFonts w:ascii="Calibri" w:hAnsi="Calibri" w:cs="Calibri"/>
+        </w:rPr>
+      </w:pPr>
+    </w:p>
+    <w:p>
+      <w:pPr>
+        <w:rPr>
+          <w:rFonts w:ascii="Calibri" w:hAnsi="Calibri" w:cs="Calibri"/>
+        </w:rPr>
+      </w:pPr>
+      <w:r>
+        <w:rPr>
+          <w:rFonts w:ascii="Calibri" w:hAnsi="Calibri" w:cs="Calibri"/>
+        </w:rPr>
+        <w:t xml:space="preserve">When </w:t>
+      </w:r>
+      <w:r>
+        <w:rPr>
+          <w:rFonts w:ascii="Calibri" w:hAnsi="Calibri" w:cs="Calibri"/>
+        </w:rPr>
+        <w:t>scaling down the preset networks preset weights by a factor of 4 results in the network not being able to learn:</w:t>
+      </w:r>
+    </w:p>
+    <w:p>
+      <w:pPr>
+        <w:rPr>
+          <w:rFonts w:ascii="Calibri" w:hAnsi="Calibri" w:cs="Calibri"/>
+        </w:rPr>
+      </w:pPr>
+      <w:r>
+        <w:rPr>
+          <w:rFonts w:ascii="Calibri" w:hAnsi="Calibri" w:cs="Calibri"/>
+          <w:noProof/>
+        </w:rPr>
+        <w:drawing>
+          <wp:anchor distT="0" distB="0" distL="114300" distR="114300" simplePos="0" relativeHeight="251664384" behindDoc="0" locked="0" layoutInCell="1" allowOverlap="1" wp14:anchorId="7DD7D880" wp14:editId="62E48EA0">
+            <wp:simplePos x="0" y="0"/>
+            <wp:positionH relativeFrom="column">
+              <wp:posOffset>3296643</wp:posOffset>
+            </wp:positionH>
+            <wp:positionV relativeFrom="paragraph">
+              <wp:posOffset>376528</wp:posOffset>
+            </wp:positionV>
+            <wp:extent cx="2214880" cy="1661160"/>
+            <wp:effectExtent l="0" t="0" r="0" b="2540"/>
+            <wp:wrapTight wrapText="bothSides">
+              <wp:wrapPolygon edited="0">
+                <wp:start x="0" y="0"/>
+                <wp:lineTo x="0" y="21468"/>
+                <wp:lineTo x="21427" y="21468"/>
+                <wp:lineTo x="21427" y="0"/>
+                <wp:lineTo x="0" y="0"/>
+              </wp:wrapPolygon>
+            </wp:wrapTight>
+            <wp:docPr id="9" name="Picture 9"/>
+            <wp:cNvGraphicFramePr>
+              <a:graphicFrameLocks xmlns:a="http://schemas.openxmlformats.org/drawingml/2006/main" noChangeAspect="1"/>
+            </wp:cNvGraphicFramePr>
+            <a:graphic xmlns:a="http://schemas.openxmlformats.org/drawingml/2006/main">
+              <a:graphicData uri="http://schemas.openxmlformats.org/drawingml/2006/picture">
+                <pic:pic xmlns:pic="http://schemas.openxmlformats.org/drawingml/2006/picture">
+                  <pic:nvPicPr>
+                    <pic:cNvPr id="9" name="PresetBroken.jpg"/>
+                    <pic:cNvPicPr/>
+                  </pic:nvPicPr>
+                  <pic:blipFill>
+                    <a:blip r:embed="rId10" cstate="print">
+                      <a:extLst>
+                        <a:ext uri="{28A0092B-C50C-407E-A947-70E740481C1C}">
+                          <a14:useLocalDpi xmlns:a14="http://schemas.microsoft.com/office/drawing/2010/main" val="0"/>
+                        </a:ext>
+                      </a:extLst>
+                    </a:blip>
+                    <a:stretch>
+                      <a:fillRect/>
+                    </a:stretch>
+                  </pic:blipFill>
+                  <pic:spPr>
+                    <a:xfrm>
+                      <a:off x="0" y="0"/>
+                      <a:ext cx="2214880" cy="1661160"/>
+                    </a:xfrm>
+                    <a:prstGeom prst="rect">
+                      <a:avLst/>
+                    </a:prstGeom>
+                  </pic:spPr>
+                </pic:pic>
+              </a:graphicData>
+            </a:graphic>
+            <wp14:sizeRelH relativeFrom="margin">
+              <wp14:pctWidth>0</wp14:pctWidth>
+            </wp14:sizeRelH>
+            <wp14:sizeRelV relativeFrom="margin">
+              <wp14:pctHeight>0</wp14:pctHeight>
+            </wp14:sizeRelV>
+          </wp:anchor>
+        </w:drawing>
+      </w:r>
+      <w:r>
+        <w:rPr>
+          <w:rFonts w:ascii="Calibri" w:hAnsi="Calibri" w:cs="Calibri"/>
+          <w:noProof/>
+        </w:rPr>
+        <w:drawing>
+          <wp:anchor distT="0" distB="0" distL="114300" distR="114300" simplePos="0" relativeHeight="251665408" behindDoc="0" locked="0" layoutInCell="1" allowOverlap="1" wp14:anchorId="4ADE6A11" wp14:editId="3C1DDF08">
+            <wp:simplePos x="0" y="0"/>
+            <wp:positionH relativeFrom="column">
+              <wp:posOffset>321606</wp:posOffset>
+            </wp:positionH>
+            <wp:positionV relativeFrom="paragraph">
+              <wp:posOffset>294372</wp:posOffset>
+            </wp:positionV>
+            <wp:extent cx="2710815" cy="2032635"/>
+            <wp:effectExtent l="0" t="0" r="0" b="0"/>
+            <wp:wrapTight wrapText="bothSides">
+              <wp:wrapPolygon edited="0">
+                <wp:start x="0" y="0"/>
+                <wp:lineTo x="0" y="21458"/>
+                <wp:lineTo x="21453" y="21458"/>
+                <wp:lineTo x="21453" y="0"/>
+                <wp:lineTo x="0" y="0"/>
+              </wp:wrapPolygon>
+            </wp:wrapTight>
+            <wp:docPr id="10" name="Picture 10"/>
+            <wp:cNvGraphicFramePr>
+              <a:graphicFrameLocks xmlns:a="http://schemas.openxmlformats.org/drawingml/2006/main" noChangeAspect="1"/>
+            </wp:cNvGraphicFramePr>
+            <a:graphic xmlns:a="http://schemas.openxmlformats.org/drawingml/2006/main">
+              <a:graphicData uri="http://schemas.openxmlformats.org/drawingml/2006/picture">
+                <pic:pic xmlns:pic="http://schemas.openxmlformats.org/drawingml/2006/picture">
+                  <pic:nvPicPr>
+                    <pic:cNvPr id="10" name="PresetBroken2.jpg"/>
+                    <pic:cNvPicPr/>
+                  </pic:nvPicPr>
+                  <pic:blipFill>
+                    <a:blip r:embed="rId11" cstate="print">
+                      <a:extLst>
+                        <a:ext uri="{28A0092B-C50C-407E-A947-70E740481C1C}">
+                          <a14:useLocalDpi xmlns:a14="http://schemas.microsoft.com/office/drawing/2010/main" val="0"/>
+                        </a:ext>
+                      </a:extLst>
+                    </a:blip>
+                    <a:stretch>
+                      <a:fillRect/>
+                    </a:stretch>
+                  </pic:blipFill>
+                  <pic:spPr>
+                    <a:xfrm>
+                      <a:off x="0" y="0"/>
+                      <a:ext cx="2710815" cy="2032635"/>
+                    </a:xfrm>
+                    <a:prstGeom prst="rect">
+                      <a:avLst/>
+                    </a:prstGeom>
+                  </pic:spPr>
+                </pic:pic>
+              </a:graphicData>
+            </a:graphic>
+            <wp14:sizeRelH relativeFrom="margin">
+              <wp14:pctWidth>0</wp14:pctWidth>
+            </wp14:sizeRelH>
+            <wp14:sizeRelV relativeFrom="margin">
+              <wp14:pctHeight>0</wp14:pctHeight>
+            </wp14:sizeRelV>
+          </wp:anchor>
+        </w:drawing>
+      </w:r>
+    </w:p>
+    <w:p>
+      <w:pPr>
+        <w:rPr>
+          <w:rFonts w:ascii="Calibri" w:hAnsi="Calibri" w:cs="Calibri"/>
+        </w:rPr>
+      </w:pPr>
+    </w:p>
+    <w:p>
+      <w:pPr>
+        <w:rPr>
+          <w:rFonts w:ascii="Calibri" w:hAnsi="Calibri" w:cs="Calibri"/>
+        </w:rPr>
+      </w:pPr>
+    </w:p>
+    <w:p>
+      <w:pPr>
+        <w:rPr>
+          <w:rFonts w:ascii="Calibri" w:hAnsi="Calibri" w:cs="Calibri"/>
+        </w:rPr>
+      </w:pPr>
+    </w:p>
+    <w:p>
+      <w:pPr>
+        <w:rPr>
+          <w:rFonts w:ascii="Calibri" w:hAnsi="Calibri" w:cs="Calibri"/>
+        </w:rPr>
+      </w:pPr>
+    </w:p>
+    <w:p>
+      <w:pPr>
+        <w:rPr>
+          <w:rFonts w:ascii="Calibri" w:hAnsi="Calibri" w:cs="Calibri"/>
+        </w:rPr>
+      </w:pPr>
+    </w:p>
+    <w:p>
+      <w:pPr>
+        <w:rPr>
+          <w:rFonts w:ascii="Calibri" w:hAnsi="Calibri" w:cs="Calibri"/>
+        </w:rPr>
+      </w:pPr>
+    </w:p>
+    <w:p>
+      <w:pPr>
+        <w:rPr>
+          <w:rFonts w:ascii="Calibri" w:hAnsi="Calibri" w:cs="Calibri"/>
+        </w:rPr>
+      </w:pPr>
+    </w:p>
+    <w:p>
+      <w:pPr>
+        <w:rPr>
+          <w:rFonts w:ascii="Calibri" w:hAnsi="Calibri" w:cs="Calibri"/>
+        </w:rPr>
+      </w:pPr>
+    </w:p>
+    <w:p>
+      <w:pPr>
+        <w:rPr>
+          <w:rFonts w:ascii="Calibri" w:hAnsi="Calibri" w:cs="Calibri"/>
+        </w:rPr>
+      </w:pPr>
+    </w:p>
+    <w:p>
+      <w:pPr>
+        <w:rPr>
+          <w:rFonts w:ascii="Calibri" w:hAnsi="Calibri" w:cs="Calibri"/>
+        </w:rPr>
+      </w:pPr>
+    </w:p>
+    <w:p>
+      <w:pPr>
+        <w:rPr>
+          <w:rFonts w:ascii="Calibri" w:hAnsi="Calibri" w:cs="Calibri"/>
+        </w:rPr>
+      </w:pPr>
+    </w:p>
+    <w:p>
+      <w:pPr>
+        <w:rPr>
+          <w:rFonts w:ascii="Calibri" w:hAnsi="Calibri" w:cs="Calibri"/>
+        </w:rPr>
+      </w:pPr>
+    </w:p>
+    <w:p>
+      <w:pPr>
+        <w:rPr>
+          <w:rFonts w:ascii="Calibri" w:hAnsi="Calibri" w:cs="Calibri"/>
+        </w:rPr>
+      </w:pPr>
+    </w:p>
+    <w:p>
+      <w:pPr>
+        <w:rPr>
+          <w:rFonts w:ascii="Calibri" w:hAnsi="Calibri" w:cs="Calibri"/>
+        </w:rPr>
+      </w:pPr>
+      <w:r>
+        <w:rPr>
+          <w:rFonts w:ascii="Calibri" w:hAnsi="Calibri" w:cs="Calibri"/>
+        </w:rPr>
+        <w:t xml:space="preserve">If we increase the number of </w:t>
+      </w:r>
+      <w:r>
+        <w:rPr>
+          <w:rFonts w:ascii="Calibri" w:hAnsi="Calibri" w:cs="Calibri"/>
+        </w:rPr>
+        <w:t xml:space="preserve">interneurons </w:t>
+      </w:r>
+      <w:r>
+        <w:rPr>
+          <w:rFonts w:ascii="Calibri" w:hAnsi="Calibri" w:cs="Calibri"/>
+        </w:rPr>
+        <w:t>in the final layer of the pretrained network to 100 the network converges after a few thousand iterations:</w:t>
+      </w:r>
+    </w:p>
+    <w:p>
+      <w:pPr>
+        <w:rPr>
+          <w:rFonts w:ascii="Calibri" w:hAnsi="Calibri" w:cs="Calibri"/>
+        </w:rPr>
+      </w:pPr>
+      <w:r>
+        <w:rPr>
+          <w:rFonts w:ascii="Calibri" w:hAnsi="Calibri" w:cs="Calibri"/>
+          <w:noProof/>
+        </w:rPr>
+        <w:drawing>
+          <wp:anchor distT="0" distB="0" distL="114300" distR="114300" simplePos="0" relativeHeight="251666432" behindDoc="0" locked="0" layoutInCell="1" allowOverlap="1" wp14:anchorId="5F7BEA52" wp14:editId="5B0B2073">
+            <wp:simplePos x="0" y="0"/>
+            <wp:positionH relativeFrom="column">
+              <wp:posOffset>3137660</wp:posOffset>
+            </wp:positionH>
+            <wp:positionV relativeFrom="paragraph">
+              <wp:posOffset>290464</wp:posOffset>
+            </wp:positionV>
+            <wp:extent cx="2174240" cy="1630680"/>
+            <wp:effectExtent l="0" t="0" r="0" b="0"/>
+            <wp:wrapTight wrapText="bothSides">
+              <wp:wrapPolygon edited="0">
+                <wp:start x="0" y="0"/>
+                <wp:lineTo x="0" y="21364"/>
+                <wp:lineTo x="21449" y="21364"/>
+                <wp:lineTo x="21449" y="0"/>
+                <wp:lineTo x="0" y="0"/>
+              </wp:wrapPolygon>
+            </wp:wrapTight>
+            <wp:docPr id="11" name="Picture 11"/>
+            <wp:cNvGraphicFramePr>
+              <a:graphicFrameLocks xmlns:a="http://schemas.openxmlformats.org/drawingml/2006/main" noChangeAspect="1"/>
+            </wp:cNvGraphicFramePr>
+            <a:graphic xmlns:a="http://schemas.openxmlformats.org/drawingml/2006/main">
+              <a:graphicData uri="http://schemas.openxmlformats.org/drawingml/2006/picture">
+                <pic:pic xmlns:pic="http://schemas.openxmlformats.org/drawingml/2006/picture">
+                  <pic:nvPicPr>
+                    <pic:cNvPr id="11" name="PresetDouble.jpg"/>
+                    <pic:cNvPicPr/>
+                  </pic:nvPicPr>
+                  <pic:blipFill>
+                    <a:blip r:embed="rId12" cstate="print">
+                      <a:extLst>
+                        <a:ext uri="{28A0092B-C50C-407E-A947-70E740481C1C}">
+                          <a14:useLocalDpi xmlns:a14="http://schemas.microsoft.com/office/drawing/2010/main" val="0"/>
+                        </a:ext>
+                      </a:extLst>
+                    </a:blip>
+                    <a:stretch>
+                      <a:fillRect/>
+                    </a:stretch>
+                  </pic:blipFill>
+                  <pic:spPr>
+                    <a:xfrm>
+                      <a:off x="0" y="0"/>
+                      <a:ext cx="2174240" cy="1630680"/>
+                    </a:xfrm>
+                    <a:prstGeom prst="rect">
+                      <a:avLst/>
+                    </a:prstGeom>
+                  </pic:spPr>
+                </pic:pic>
+              </a:graphicData>
+            </a:graphic>
+            <wp14:sizeRelH relativeFrom="margin">
+              <wp14:pctWidth>0</wp14:pctWidth>
+            </wp14:sizeRelH>
+            <wp14:sizeRelV relativeFrom="margin">
+              <wp14:pctHeight>0</wp14:pctHeight>
+            </wp14:sizeRelV>
+          </wp:anchor>
+        </w:drawing>
+      </w:r>
+      <w:r>
+        <w:rPr>
+          <w:rFonts w:ascii="Calibri" w:hAnsi="Calibri" w:cs="Calibri"/>
+          <w:noProof/>
+        </w:rPr>
+        <w:drawing>
+          <wp:anchor distT="0" distB="0" distL="114300" distR="114300" simplePos="0" relativeHeight="251667456" behindDoc="0" locked="0" layoutInCell="1" allowOverlap="1" wp14:anchorId="6DF5B9E6" wp14:editId="6845B042">
+            <wp:simplePos x="0" y="0"/>
+            <wp:positionH relativeFrom="column">
+              <wp:posOffset>405282</wp:posOffset>
+            </wp:positionH>
+            <wp:positionV relativeFrom="paragraph">
+              <wp:posOffset>324387</wp:posOffset>
+            </wp:positionV>
+            <wp:extent cx="2336800" cy="1752600"/>
+            <wp:effectExtent l="0" t="0" r="0" b="0"/>
+            <wp:wrapTight wrapText="bothSides">
+              <wp:wrapPolygon edited="0">
+                <wp:start x="0" y="0"/>
+                <wp:lineTo x="0" y="21443"/>
+                <wp:lineTo x="21483" y="21443"/>
+                <wp:lineTo x="21483" y="0"/>
+                <wp:lineTo x="0" y="0"/>
+              </wp:wrapPolygon>
+            </wp:wrapTight>
+            <wp:docPr id="12" name="Picture 12"/>
+            <wp:cNvGraphicFramePr>
+              <a:graphicFrameLocks xmlns:a="http://schemas.openxmlformats.org/drawingml/2006/main" noChangeAspect="1"/>
+            </wp:cNvGraphicFramePr>
+            <a:graphic xmlns:a="http://schemas.openxmlformats.org/drawingml/2006/main">
+              <a:graphicData uri="http://schemas.openxmlformats.org/drawingml/2006/picture">
+                <pic:pic xmlns:pic="http://schemas.openxmlformats.org/drawingml/2006/picture">
+                  <pic:nvPicPr>
+                    <pic:cNvPr id="12" name="PresetDouble2.jpg"/>
+                    <pic:cNvPicPr/>
+                  </pic:nvPicPr>
+                  <pic:blipFill>
+                    <a:blip r:embed="rId13" cstate="print">
+                      <a:extLst>
+                        <a:ext uri="{28A0092B-C50C-407E-A947-70E740481C1C}">
+                          <a14:useLocalDpi xmlns:a14="http://schemas.microsoft.com/office/drawing/2010/main" val="0"/>
+                        </a:ext>
+                      </a:extLst>
+                    </a:blip>
+                    <a:stretch>
+                      <a:fillRect/>
+                    </a:stretch>
+                  </pic:blipFill>
+                  <pic:spPr>
+                    <a:xfrm>
+                      <a:off x="0" y="0"/>
+                      <a:ext cx="2336800" cy="1752600"/>
+                    </a:xfrm>
+                    <a:prstGeom prst="rect">
+                      <a:avLst/>
+                    </a:prstGeom>
+                  </pic:spPr>
+                </pic:pic>
+              </a:graphicData>
+            </a:graphic>
+            <wp14:sizeRelH relativeFrom="margin">
+              <wp14:pctWidth>0</wp14:pctWidth>
+            </wp14:sizeRelH>
+            <wp14:sizeRelV relativeFrom="margin">
+              <wp14:pctHeight>0</wp14:pctHeight>
+            </wp14:sizeRelV>
+          </wp:anchor>
+        </w:drawing>
+      </w:r>
+    </w:p>
+    <w:p>
+      <w:pPr>
+        <w:rPr>
+          <w:rFonts w:ascii="Calibri" w:hAnsi="Calibri" w:cs="Calibri"/>
+        </w:rPr>
+      </w:pPr>
+    </w:p>
+    <w:p>
+      <w:pPr>
+        <w:rPr>
+          <w:rFonts w:ascii="Calibri" w:hAnsi="Calibri" w:cs="Calibri"/>
+        </w:rPr>
+      </w:pPr>
+    </w:p>
+    <w:p>
+      <w:pPr>
+        <w:rPr>
+          <w:rFonts w:ascii="Calibri" w:hAnsi="Calibri" w:cs="Calibri"/>
+        </w:rPr>
+      </w:pPr>
+    </w:p>
+    <w:p>
+      <w:pPr>
+        <w:rPr>
+          <w:rFonts w:ascii="Calibri" w:hAnsi="Calibri" w:cs="Calibri"/>
+        </w:rPr>
+      </w:pPr>
+    </w:p>
+    <w:p>
+      <w:pPr>
+        <w:rPr>
+          <w:rFonts w:ascii="Calibri" w:hAnsi="Calibri" w:cs="Calibri"/>
+        </w:rPr>
+      </w:pPr>
+    </w:p>
+    <w:p>
+      <w:pPr>
+        <w:rPr>
+          <w:rFonts w:ascii="Calibri" w:hAnsi="Calibri" w:cs="Calibri"/>
+        </w:rPr>
+      </w:pPr>
+    </w:p>
+    <w:p>
+      <w:pPr>
+        <w:rPr>
+          <w:rFonts w:ascii="Calibri" w:hAnsi="Calibri" w:cs="Calibri"/>
+        </w:rPr>
+      </w:pPr>
+    </w:p>
+    <w:p>
+      <w:pPr>
+        <w:rPr>
+          <w:rFonts w:ascii="Calibri" w:hAnsi="Calibri" w:cs="Calibri"/>
+        </w:rPr>
+      </w:pPr>
+    </w:p>
+    <w:p>
+      <w:pPr>
+        <w:rPr>
+          <w:rFonts w:ascii="Calibri" w:hAnsi="Calibri" w:cs="Calibri"/>
+        </w:rPr>
+      </w:pPr>
+    </w:p>
+    <w:p>
+      <w:pPr>
+        <w:rPr>
+          <w:rFonts w:ascii="Calibri" w:hAnsi="Calibri" w:cs="Calibri"/>
+        </w:rPr>
+      </w:pPr>
+    </w:p>
+    <w:p>
+      <w:pPr>
+        <w:rPr>
+          <w:rFonts w:ascii="Calibri" w:hAnsi="Calibri" w:cs="Calibri"/>
+        </w:rPr>
+      </w:pPr>
+    </w:p>
+    <w:p>
+      <w:pPr>
+        <w:rPr>
+          <w:rFonts w:ascii="Calibri" w:hAnsi="Calibri" w:cs="Calibri"/>
+        </w:rPr>
+      </w:pPr>
+    </w:p>
+    <w:p>
+      <w:pPr>
+        <w:rPr>
+          <w:rFonts w:ascii="Calibri" w:hAnsi="Calibri" w:cs="Calibri"/>
+        </w:rPr>
+      </w:pPr>
+      <w:bookmarkStart w:id="0" w:name="_GoBack"/>
+      <w:r>
+        <w:rPr>
+          <w:rFonts w:ascii="Calibri" w:hAnsi="Calibri" w:cs="Calibri"/>
+          <w:noProof/>
+        </w:rPr>
+        <w:drawing>
+          <wp:anchor distT="0" distB="0" distL="114300" distR="114300" simplePos="0" relativeHeight="251669504" behindDoc="0" locked="0" layoutInCell="1" allowOverlap="1" wp14:anchorId="20F85272" wp14:editId="6517089A">
+            <wp:simplePos x="0" y="0"/>
+            <wp:positionH relativeFrom="column">
+              <wp:posOffset>276896</wp:posOffset>
+            </wp:positionH>
+            <wp:positionV relativeFrom="paragraph">
+              <wp:posOffset>724025</wp:posOffset>
+            </wp:positionV>
+            <wp:extent cx="2057472" cy="1543104"/>
+            <wp:effectExtent l="0" t="0" r="0" b="6350"/>
+            <wp:wrapTight wrapText="bothSides">
+              <wp:wrapPolygon edited="0">
+                <wp:start x="0" y="0"/>
+                <wp:lineTo x="0" y="21511"/>
+                <wp:lineTo x="21467" y="21511"/>
+                <wp:lineTo x="21467" y="0"/>
+                <wp:lineTo x="0" y="0"/>
+              </wp:wrapPolygon>
+            </wp:wrapTight>
+            <wp:docPr id="14" name="Picture 14"/>
+            <wp:cNvGraphicFramePr>
+              <a:graphicFrameLocks xmlns:a="http://schemas.openxmlformats.org/drawingml/2006/main" noChangeAspect="1"/>
+            </wp:cNvGraphicFramePr>
+            <a:graphic xmlns:a="http://schemas.openxmlformats.org/drawingml/2006/main">
+              <a:graphicData uri="http://schemas.openxmlformats.org/drawingml/2006/picture">
+                <pic:pic xmlns:pic="http://schemas.openxmlformats.org/drawingml/2006/picture">
+                  <pic:nvPicPr>
+                    <pic:cNvPr id="14" name="long2.jpg"/>
+                    <pic:cNvPicPr/>
+                  </pic:nvPicPr>
+                  <pic:blipFill>
+                    <a:blip r:embed="rId14" cstate="print">
+                      <a:extLst>
+                        <a:ext uri="{28A0092B-C50C-407E-A947-70E740481C1C}">
+                          <a14:useLocalDpi xmlns:a14="http://schemas.microsoft.com/office/drawing/2010/main" val="0"/>
+                        </a:ext>
+                      </a:extLst>
+                    </a:blip>
+                    <a:stretch>
+                      <a:fillRect/>
+                    </a:stretch>
+                  </pic:blipFill>
+                  <pic:spPr>
+                    <a:xfrm>
+                      <a:off x="0" y="0"/>
+                      <a:ext cx="2060185" cy="1545139"/>
+                    </a:xfrm>
+                    <a:prstGeom prst="rect">
+                      <a:avLst/>
+                    </a:prstGeom>
+                  </pic:spPr>
+                </pic:pic>
+              </a:graphicData>
+            </a:graphic>
+            <wp14:sizeRelH relativeFrom="margin">
+              <wp14:pctWidth>0</wp14:pctWidth>
+            </wp14:sizeRelH>
+            <wp14:sizeRelV relativeFrom="margin">
+              <wp14:pctHeight>0</wp14:pctHeight>
+            </wp14:sizeRelV>
+          </wp:anchor>
+        </w:drawing>
+      </w:r>
+      <w:bookmarkEnd w:id="0"/>
+      <w:r>
+        <w:rPr>
+          <w:rFonts w:ascii="Calibri" w:hAnsi="Calibri" w:cs="Calibri"/>
+          <w:noProof/>
+        </w:rPr>
+        <w:drawing>
+          <wp:anchor distT="0" distB="0" distL="114300" distR="114300" simplePos="0" relativeHeight="251668480" behindDoc="0" locked="0" layoutInCell="1" allowOverlap="1" wp14:anchorId="234A3321" wp14:editId="54A7EBD0">
+            <wp:simplePos x="0" y="0"/>
+            <wp:positionH relativeFrom="column">
+              <wp:posOffset>2800985</wp:posOffset>
+            </wp:positionH>
+            <wp:positionV relativeFrom="paragraph">
+              <wp:posOffset>938530</wp:posOffset>
+            </wp:positionV>
+            <wp:extent cx="1776730" cy="1332230"/>
+            <wp:effectExtent l="0" t="0" r="1270" b="1270"/>
+            <wp:wrapTight wrapText="bothSides">
+              <wp:wrapPolygon edited="0">
+                <wp:start x="0" y="0"/>
+                <wp:lineTo x="0" y="21415"/>
+                <wp:lineTo x="21461" y="21415"/>
+                <wp:lineTo x="21461" y="0"/>
+                <wp:lineTo x="0" y="0"/>
+              </wp:wrapPolygon>
+            </wp:wrapTight>
+            <wp:docPr id="13" name="Picture 13"/>
+            <wp:cNvGraphicFramePr>
+              <a:graphicFrameLocks xmlns:a="http://schemas.openxmlformats.org/drawingml/2006/main" noChangeAspect="1"/>
+            </wp:cNvGraphicFramePr>
+            <a:graphic xmlns:a="http://schemas.openxmlformats.org/drawingml/2006/main">
+              <a:graphicData uri="http://schemas.openxmlformats.org/drawingml/2006/picture">
+                <pic:pic xmlns:pic="http://schemas.openxmlformats.org/drawingml/2006/picture">
+                  <pic:nvPicPr>
+                    <pic:cNvPr id="13" name="long.jpg"/>
+                    <pic:cNvPicPr/>
+                  </pic:nvPicPr>
+                  <pic:blipFill>
+                    <a:blip r:embed="rId15" cstate="print">
+                      <a:extLst>
+                        <a:ext uri="{28A0092B-C50C-407E-A947-70E740481C1C}">
+                          <a14:useLocalDpi xmlns:a14="http://schemas.microsoft.com/office/drawing/2010/main" val="0"/>
+                        </a:ext>
+                      </a:extLst>
+                    </a:blip>
+                    <a:stretch>
+                      <a:fillRect/>
+                    </a:stretch>
+                  </pic:blipFill>
+                  <pic:spPr>
+                    <a:xfrm>
+                      <a:off x="0" y="0"/>
+                      <a:ext cx="1776730" cy="1332230"/>
+                    </a:xfrm>
+                    <a:prstGeom prst="rect">
+                      <a:avLst/>
+                    </a:prstGeom>
+                  </pic:spPr>
+                </pic:pic>
+              </a:graphicData>
+            </a:graphic>
+            <wp14:sizeRelH relativeFrom="margin">
+              <wp14:pctWidth>0</wp14:pctWidth>
+            </wp14:sizeRelH>
+            <wp14:sizeRelV relativeFrom="margin">
+              <wp14:pctHeight>0</wp14:pctHeight>
+            </wp14:sizeRelV>
+          </wp:anchor>
+        </w:drawing>
+      </w:r>
+      <w:r>
+        <w:rPr>
+          <w:rFonts w:ascii="Calibri" w:hAnsi="Calibri" w:cs="Calibri"/>
+        </w:rPr>
+        <w:t>When the number of interneurons in the single hidden layer network is doubled to 40</w:t>
+      </w:r>
+      <w:r>
+        <w:rPr>
+          <w:rFonts w:ascii="Calibri" w:hAnsi="Calibri" w:cs="Calibri"/>
+        </w:rPr>
+        <w:t xml:space="preserve">, </w:t>
+      </w:r>
+      <w:r>
+        <w:rPr>
+          <w:rFonts w:ascii="Calibri" w:hAnsi="Calibri" w:cs="Calibri"/>
+        </w:rPr>
+        <w:t>the network converged on one mapping of the output extremely quickly, but took iterations</w:t>
+      </w:r>
+      <w:r>
+        <w:rPr>
+          <w:rFonts w:ascii="Calibri" w:hAnsi="Calibri" w:cs="Calibri"/>
+        </w:rPr>
+        <w:t xml:space="preserve"> to converge on the other:</w:t>
       </w:r>
     </w:p>
     <w:sectPr>

</xml_diff>